<commit_message>
First draft of personal pages except for interest section.
</commit_message>
<xml_diff>
--- a/Content.docx
+++ b/Content.docx
@@ -794,7 +794,7 @@
       </w:r>
       <w:proofErr w:type="spellEnd"/>
       <w:r>
-        <w:t xml:space="preserve"> &lt;link to project website&gt;</w:t>
+        <w:t xml:space="preserve"> </w:t>
       </w:r>
     </w:p>
     <w:p>
@@ -822,6 +822,23 @@
       </w:r>
       <w:r>
         <w:t>healthcare cost.</w:t>
+      </w:r>
+    </w:p>
+    <w:p>
+      <w:pPr>
+        <w:pStyle w:val="ListParagraph"/>
+        <w:numPr>
+          <w:ilvl w:val="1"/>
+          <w:numId w:val="2"/>
+        </w:numPr>
+      </w:pPr>
+      <w:r>
+        <w:rPr>
+          <w:rFonts w:ascii="Arial" w:hAnsi="Arial" w:cs="Arial"/>
+          <w:color w:val="05192D"/>
+          <w:shd w:val="clear" w:color="auto" w:fill="F7F7FC"/>
+        </w:rPr>
+        <w:t>test its effectiveness on data from new clients. It's an exciting opportunity to see data science in action in the business world.</w:t>
       </w:r>
     </w:p>
     <w:p>
@@ -995,6 +1012,7 @@
         </w:numPr>
       </w:pPr>
       <w:r>
+        <w:lastRenderedPageBreak/>
         <w:t xml:space="preserve">Using OpenAI API to develop </w:t>
       </w:r>
       <w:r>
@@ -1010,7 +1028,6 @@
         </w:numPr>
       </w:pPr>
       <w:r>
-        <w:lastRenderedPageBreak/>
         <w:t>Build a model point generator app</w:t>
       </w:r>
       <w:r>
@@ -1262,6 +1279,79 @@
       <w:pPr>
         <w:pStyle w:val="Heading2"/>
       </w:pPr>
+      <w:hyperlink r:id="rId5" w:history="1">
+        <w:r>
+          <w:rPr>
+            <w:rStyle w:val="Hyperlink"/>
+          </w:rPr>
+          <w:t>https://www.datacamp.com/completed/statement-of-accomplishment/track/3375f83124faf050a5e69042bed3c37af29ba146</w:t>
+        </w:r>
+      </w:hyperlink>
+    </w:p>
+    <w:p/>
+    <w:p>
+      <w:r>
+        <w:t>Technology:</w:t>
+      </w:r>
+    </w:p>
+    <w:p>
+      <w:r>
+        <w:rPr>
+          <w:rStyle w:val="Strong"/>
+        </w:rPr>
+        <w:t>Actuarial Tools</w:t>
+      </w:r>
+      <w:r>
+        <w:t>: Prophet, DCS, Excel-VBA</w:t>
+      </w:r>
+      <w:r>
+        <w:br/>
+      </w:r>
+      <w:r>
+        <w:rPr>
+          <w:rStyle w:val="Strong"/>
+        </w:rPr>
+        <w:t>Web and Desktop Development</w:t>
+      </w:r>
+      <w:r>
+        <w:t>: HTML, CSS, Node.js, Electron.js, Webpack</w:t>
+      </w:r>
+      <w:r>
+        <w:br/>
+      </w:r>
+      <w:r>
+        <w:rPr>
+          <w:rStyle w:val="Strong"/>
+        </w:rPr>
+        <w:t>Programming Languages</w:t>
+      </w:r>
+      <w:r>
+        <w:t>: Python, JavaScript</w:t>
+      </w:r>
+      <w:r>
+        <w:br/>
+      </w:r>
+      <w:r>
+        <w:rPr>
+          <w:rStyle w:val="Strong"/>
+        </w:rPr>
+        <w:t>Design and Prototyping</w:t>
+      </w:r>
+      <w:r>
+        <w:t>: Figma</w:t>
+      </w:r>
+      <w:r>
+        <w:br/>
+      </w:r>
+      <w:r>
+        <w:rPr>
+          <w:rStyle w:val="Strong"/>
+        </w:rPr>
+        <w:t>Version Control</w:t>
+      </w:r>
+      <w:r>
+        <w:t>: Git, GitHub</w:t>
+      </w:r>
     </w:p>
     <w:sectPr>
       <w:pgSz w:w="11906" w:h="16838"/>
@@ -2773,6 +2863,40 @@
       <w:spacing w:val="5"/>
     </w:rPr>
   </w:style>
+  <w:style w:type="character" w:styleId="Hyperlink">
+    <w:name w:val="Hyperlink"/>
+    <w:basedOn w:val="DefaultParagraphFont"/>
+    <w:uiPriority w:val="99"/>
+    <w:unhideWhenUsed/>
+    <w:rsid w:val="00621681"/>
+    <w:rPr>
+      <w:color w:val="467886" w:themeColor="hyperlink"/>
+      <w:u w:val="single"/>
+    </w:rPr>
+  </w:style>
+  <w:style w:type="character" w:styleId="UnresolvedMention">
+    <w:name w:val="Unresolved Mention"/>
+    <w:basedOn w:val="DefaultParagraphFont"/>
+    <w:uiPriority w:val="99"/>
+    <w:semiHidden/>
+    <w:unhideWhenUsed/>
+    <w:rsid w:val="00621681"/>
+    <w:rPr>
+      <w:color w:val="605E5C"/>
+      <w:shd w:val="clear" w:color="auto" w:fill="E1DFDD"/>
+    </w:rPr>
+  </w:style>
+  <w:style w:type="character" w:styleId="Strong">
+    <w:name w:val="Strong"/>
+    <w:basedOn w:val="DefaultParagraphFont"/>
+    <w:uiPriority w:val="22"/>
+    <w:qFormat/>
+    <w:rsid w:val="00D51AC1"/>
+    <w:rPr>
+      <w:b/>
+      <w:bCs/>
+    </w:rPr>
+  </w:style>
 </w:styles>
 </file>
 

</xml_diff>

<commit_message>
Completed draft for all pages including interest page with its subpages.
</commit_message>
<xml_diff>
--- a/Content.docx
+++ b/Content.docx
@@ -28,7 +28,15 @@
         </w:numPr>
       </w:pPr>
       <w:r>
-        <w:t>Enjoy exploring and working on coding/programming projects. Here are some that I did on my own-time. some I hope can be beneficial to my professional work or at least the skills I learnt can be transferrable to my current work)</w:t>
+        <w:t xml:space="preserve">Enjoy exploring and working on coding/programming projects. Here are some that I did on my </w:t>
+      </w:r>
+      <w:proofErr w:type="gramStart"/>
+      <w:r>
+        <w:t>own-time</w:t>
+      </w:r>
+      <w:proofErr w:type="gramEnd"/>
+      <w:r>
+        <w:t>. some I hope can be beneficial to my professional work or at least the skills I learnt can be transferrable to my current work)</w:t>
       </w:r>
     </w:p>
     <w:p/>
@@ -159,7 +167,15 @@
         </w:numPr>
       </w:pPr>
       <w:r>
-        <w:t>Aspiration to learn: expand the coding/programming skills</w:t>
+        <w:t xml:space="preserve">Aspiration to </w:t>
+      </w:r>
+      <w:proofErr w:type="gramStart"/>
+      <w:r>
+        <w:t>learn:</w:t>
+      </w:r>
+      <w:proofErr w:type="gramEnd"/>
+      <w:r>
+        <w:t xml:space="preserve"> expand the coding/programming skills</w:t>
       </w:r>
       <w:r>
         <w:t xml:space="preserve"> to solve more general</w:t>
@@ -289,7 +305,15 @@
         </w:numPr>
       </w:pPr>
       <w:r>
-        <w:t>Aspiration to learn: was finding ways to add UI to my python model since web-technology is more developed in this aspect. Also think it is useful to develop web-based tool that can used cloud-tech in addition to building desktop-only tools</w:t>
+        <w:t xml:space="preserve">Aspiration to </w:t>
+      </w:r>
+      <w:proofErr w:type="gramStart"/>
+      <w:r>
+        <w:t>learn:</w:t>
+      </w:r>
+      <w:proofErr w:type="gramEnd"/>
+      <w:r>
+        <w:t xml:space="preserve"> was finding ways to add UI to my python model since web-technology is more developed in this aspect. Also think it is useful to develop web-based tool that can used cloud-tech in addition to building desktop-only tools</w:t>
       </w:r>
     </w:p>
     <w:p>
@@ -736,7 +760,15 @@
         <w:t xml:space="preserve">create/delete task, changing task status, highlighting </w:t>
       </w:r>
       <w:r>
-        <w:t>card when approaching due-date, summarizing tasks by various metrics.</w:t>
+        <w:t xml:space="preserve">card when approaching </w:t>
+      </w:r>
+      <w:proofErr w:type="gramStart"/>
+      <w:r>
+        <w:t>due-date</w:t>
+      </w:r>
+      <w:proofErr w:type="gramEnd"/>
+      <w:r>
+        <w:t>, summarizing tasks by various metrics.</w:t>
       </w:r>
     </w:p>
     <w:p>
@@ -1353,6 +1385,19 @@
         <w:t>: Git, GitHub</w:t>
       </w:r>
     </w:p>
+    <w:p/>
+    <w:p/>
+    <w:p>
+      <w:r>
+        <w:t xml:space="preserve">Interest Page </w:t>
+      </w:r>
+    </w:p>
+    <w:p>
+      <w:r>
+        <w:t>Past Event</w:t>
+      </w:r>
+    </w:p>
+    <w:p/>
     <w:sectPr>
       <w:pgSz w:w="11906" w:h="16838"/>
       <w:pgMar w:top="1440" w:right="1440" w:bottom="1440" w:left="1440" w:header="708" w:footer="708" w:gutter="0"/>

</xml_diff>